<commit_message>
add: homeworks 26 and 27
</commit_message>
<xml_diff>
--- a/homeworks/HW26 .NET SOLID. Generic Types. Covariance & Contravariance.docx
+++ b/homeworks/HW26 .NET SOLID. Generic Types. Covariance & Contravariance.docx
@@ -17,16 +17,23 @@
       </w:r>
     </w:p>
     <w:p>
-      <w:pPr>
-        <w:rPr>
-          <w:lang w:val="en-US"/>
-        </w:rPr>
-      </w:pPr>
-      <w:r>
-        <w:rPr>
-          <w:lang w:val="en-US"/>
-        </w:rPr>
-        <w:t>#26. .NET SOLID.  Generic Types. Covariance &amp; Contravariance.</w:t>
+      <w:r>
+        <w:rPr>
+          <w:lang w:val="en-US"/>
+        </w:rPr>
+        <w:t>#26. .NET SOLID.  Generic Types. Covariance</w:t>
+      </w:r>
+      <w:r>
+        <w:t xml:space="preserve"> &amp; </w:t>
+      </w:r>
+      <w:r>
+        <w:rPr>
+          <w:lang w:val="en-US"/>
+        </w:rPr>
+        <w:t>Contravariance</w:t>
+      </w:r>
+      <w:r>
+        <w:t>.</w:t>
       </w:r>
     </w:p>
     <w:p>
@@ -193,92 +200,12 @@
           <w:b/>
           <w:bCs/>
         </w:rPr>
-        <w:t xml:space="preserve">2.  Почему рекомендуется использовать классы коллекций на основе </w:t>
-      </w:r>
-      <w:proofErr w:type="spellStart"/>
-      <w:r>
-        <w:rPr>
-          <w:b/>
-          <w:bCs/>
-        </w:rPr>
-        <w:t>generic</w:t>
-      </w:r>
-      <w:proofErr w:type="spellEnd"/>
-      <w:r>
-        <w:rPr>
-          <w:b/>
-          <w:bCs/>
-        </w:rPr>
-        <w:t xml:space="preserve"> в пространстве имен </w:t>
-      </w:r>
-      <w:proofErr w:type="spellStart"/>
-      <w:r>
-        <w:rPr>
-          <w:b/>
-          <w:bCs/>
-        </w:rPr>
-        <w:t>System.Collections.Generic</w:t>
-      </w:r>
-      <w:proofErr w:type="spellEnd"/>
-      <w:r>
-        <w:rPr>
-          <w:b/>
-          <w:bCs/>
-        </w:rPr>
-        <w:t xml:space="preserve"> вместо </w:t>
-      </w:r>
-      <w:proofErr w:type="spellStart"/>
-      <w:r>
-        <w:rPr>
-          <w:b/>
-          <w:bCs/>
-        </w:rPr>
-        <w:t>негенерических</w:t>
-      </w:r>
-      <w:proofErr w:type="spellEnd"/>
-      <w:r>
-        <w:rPr>
-          <w:b/>
-          <w:bCs/>
-        </w:rPr>
-        <w:t xml:space="preserve"> коллекций типа </w:t>
-      </w:r>
-      <w:proofErr w:type="spellStart"/>
-      <w:r>
-        <w:rPr>
-          <w:b/>
-          <w:bCs/>
-        </w:rPr>
-        <w:t>ArrayList</w:t>
-      </w:r>
-      <w:proofErr w:type="spellEnd"/>
-      <w:r>
-        <w:rPr>
-          <w:b/>
-          <w:bCs/>
-        </w:rPr>
-        <w:t>?</w:t>
-      </w:r>
-    </w:p>
-    <w:p>
-      <w:r>
-        <w:t xml:space="preserve">Использование классов коллекций на основе </w:t>
-      </w:r>
-      <w:proofErr w:type="spellStart"/>
-      <w:r>
-        <w:t>generics</w:t>
-      </w:r>
-      <w:proofErr w:type="spellEnd"/>
-      <w:r>
-        <w:t xml:space="preserve"> из пространства имен </w:t>
-      </w:r>
-      <w:proofErr w:type="spellStart"/>
-      <w:r>
-        <w:t>System.Collections.Generic</w:t>
-      </w:r>
-      <w:proofErr w:type="spellEnd"/>
-      <w:r>
-        <w:t xml:space="preserve"> рекомендуется по нескольким причинам:</w:t>
+        <w:t>2.  Почему рекомендуется использовать классы коллекций на основе generic в пространстве имен System.Collections.Generic вместо негенерических коллекций типа ArrayList?</w:t>
+      </w:r>
+    </w:p>
+    <w:p>
+      <w:r>
+        <w:t>Использование классов коллекций на основе generics из пространства имен System.Collections.Generic рекомендуется по нескольким причинам:</w:t>
       </w:r>
     </w:p>
     <w:p>
@@ -294,58 +221,10 @@
           <w:b/>
           <w:bCs/>
         </w:rPr>
-        <w:t xml:space="preserve">Безопасность типов (Type </w:t>
-      </w:r>
-      <w:proofErr w:type="spellStart"/>
-      <w:r>
-        <w:rPr>
-          <w:b/>
-          <w:bCs/>
-        </w:rPr>
-        <w:t>safety</w:t>
-      </w:r>
-      <w:proofErr w:type="spellEnd"/>
-      <w:r>
-        <w:rPr>
-          <w:b/>
-          <w:bCs/>
-        </w:rPr>
-        <w:t>):</w:t>
-      </w:r>
-      <w:r>
-        <w:t xml:space="preserve"> В коллекциях типа </w:t>
-      </w:r>
-      <w:proofErr w:type="spellStart"/>
-      <w:r>
-        <w:t>ArrayList</w:t>
-      </w:r>
-      <w:proofErr w:type="spellEnd"/>
-      <w:r>
-        <w:t xml:space="preserve"> можно хранить объекты любых типов, и при извлечении элементов из них требуется явное приведение типов (</w:t>
-      </w:r>
-      <w:proofErr w:type="spellStart"/>
-      <w:r>
-        <w:t>type</w:t>
-      </w:r>
-      <w:proofErr w:type="spellEnd"/>
-      <w:r>
-        <w:t xml:space="preserve"> </w:t>
-      </w:r>
-      <w:proofErr w:type="spellStart"/>
-      <w:r>
-        <w:t>casting</w:t>
-      </w:r>
-      <w:proofErr w:type="spellEnd"/>
-      <w:r>
-        <w:t xml:space="preserve">). Это может привести к ошибкам времени выполнения, если произойдет попытка привести объект к неправильному типу. В коллекциях на основе </w:t>
-      </w:r>
-      <w:proofErr w:type="spellStart"/>
-      <w:r>
-        <w:t>generics</w:t>
-      </w:r>
-      <w:proofErr w:type="spellEnd"/>
-      <w:r>
-        <w:t xml:space="preserve"> типы элементов определены заранее, что обеспечивает безопасное извлечение элементов без необходимости явного приведения типов.</w:t>
+        <w:t>Безопасность типов (Type safety):</w:t>
+      </w:r>
+      <w:r>
+        <w:t xml:space="preserve"> В коллекциях типа ArrayList можно хранить объекты любых типов, и при извлечении элементов из них требуется явное приведение типов (type casting). Это может привести к ошибкам времени выполнения, если произойдет попытка привести объект к неправильному типу. В коллекциях на основе generics типы элементов определены заранее, что обеспечивает безопасное извлечение элементов без необходимости явного приведения типов.</w:t>
       </w:r>
     </w:p>
     <w:p>
@@ -364,39 +243,7 @@
         <w:t>Производительность (Performance):</w:t>
       </w:r>
       <w:r>
-        <w:t xml:space="preserve"> Использование коллекций на основе </w:t>
-      </w:r>
-      <w:proofErr w:type="spellStart"/>
-      <w:r>
-        <w:t>generics</w:t>
-      </w:r>
-      <w:proofErr w:type="spellEnd"/>
-      <w:r>
-        <w:t xml:space="preserve"> может быть более эффективным с точки зрения производительности, так как они избегают необходимости упаковки (</w:t>
-      </w:r>
-      <w:proofErr w:type="spellStart"/>
-      <w:r>
-        <w:t>boxing</w:t>
-      </w:r>
-      <w:proofErr w:type="spellEnd"/>
-      <w:r>
-        <w:t>) и распаковки (</w:t>
-      </w:r>
-      <w:proofErr w:type="spellStart"/>
-      <w:r>
-        <w:t>unboxing</w:t>
-      </w:r>
-      <w:proofErr w:type="spellEnd"/>
-      <w:r>
-        <w:t xml:space="preserve">) значимых типов, что может происходить при использовании </w:t>
-      </w:r>
-      <w:proofErr w:type="spellStart"/>
-      <w:r>
-        <w:t>ArrayList</w:t>
-      </w:r>
-      <w:proofErr w:type="spellEnd"/>
-      <w:r>
-        <w:t>.</w:t>
+        <w:t xml:space="preserve"> Использование коллекций на основе generics может быть более эффективным с точки зрения производительности, так как они избегают необходимости упаковки (boxing) и распаковки (unboxing) значимых типов, что может происходить при использовании ArrayList.</w:t>
       </w:r>
     </w:p>
     <w:p>
@@ -412,34 +259,10 @@
           <w:b/>
           <w:bCs/>
         </w:rPr>
-        <w:t xml:space="preserve">Код более читаем и понятен (Code </w:t>
-      </w:r>
-      <w:proofErr w:type="spellStart"/>
-      <w:r>
-        <w:rPr>
-          <w:b/>
-          <w:bCs/>
-        </w:rPr>
-        <w:t>readability</w:t>
-      </w:r>
-      <w:proofErr w:type="spellEnd"/>
-      <w:r>
-        <w:rPr>
-          <w:b/>
-          <w:bCs/>
-        </w:rPr>
-        <w:t>):</w:t>
-      </w:r>
-      <w:r>
-        <w:t xml:space="preserve"> Использование </w:t>
-      </w:r>
-      <w:proofErr w:type="spellStart"/>
-      <w:r>
-        <w:t>generics</w:t>
-      </w:r>
-      <w:proofErr w:type="spellEnd"/>
-      <w:r>
-        <w:t xml:space="preserve"> делает ваш код более ясным и понятным для других разработчиков, поскольку типы элементов коллекции указываются явно в коде. Это делает код более предсказуемым и облегчает его понимание.</w:t>
+        <w:t>Код более читаем и понятен (Code readability):</w:t>
+      </w:r>
+      <w:r>
+        <w:t xml:space="preserve"> Использование generics делает ваш код более ясным и понятным для других разработчиков, поскольку типы элементов коллекции указываются явно в коде. Это делает код более предсказуемым и облегчает его понимание.</w:t>
       </w:r>
     </w:p>
     <w:p>
@@ -455,66 +278,10 @@
           <w:b/>
           <w:bCs/>
         </w:rPr>
-        <w:t>Расширяемость и поддерживаемость (</w:t>
-      </w:r>
-      <w:proofErr w:type="spellStart"/>
-      <w:r>
-        <w:rPr>
-          <w:b/>
-          <w:bCs/>
-        </w:rPr>
-        <w:t>Extensibility</w:t>
-      </w:r>
-      <w:proofErr w:type="spellEnd"/>
-      <w:r>
-        <w:rPr>
-          <w:b/>
-          <w:bCs/>
-        </w:rPr>
-        <w:t xml:space="preserve"> </w:t>
-      </w:r>
-      <w:proofErr w:type="spellStart"/>
-      <w:r>
-        <w:rPr>
-          <w:b/>
-          <w:bCs/>
-        </w:rPr>
-        <w:t>and</w:t>
-      </w:r>
-      <w:proofErr w:type="spellEnd"/>
-      <w:r>
-        <w:rPr>
-          <w:b/>
-          <w:bCs/>
-        </w:rPr>
-        <w:t xml:space="preserve"> </w:t>
-      </w:r>
-      <w:proofErr w:type="spellStart"/>
-      <w:r>
-        <w:rPr>
-          <w:b/>
-          <w:bCs/>
-        </w:rPr>
-        <w:t>maintainability</w:t>
-      </w:r>
-      <w:proofErr w:type="spellEnd"/>
-      <w:r>
-        <w:rPr>
-          <w:b/>
-          <w:bCs/>
-        </w:rPr>
-        <w:t>):</w:t>
-      </w:r>
-      <w:r>
-        <w:t xml:space="preserve"> Коллекции на основе </w:t>
-      </w:r>
-      <w:proofErr w:type="spellStart"/>
-      <w:r>
-        <w:t>generics</w:t>
-      </w:r>
-      <w:proofErr w:type="spellEnd"/>
-      <w:r>
-        <w:t xml:space="preserve"> обеспечивают большую гибкость и расширяемость, поскольку они позволяют создавать специализированные коллекции для конкретных типов данных с </w:t>
+        <w:t>Расширяемость и поддерживаемость (Extensibility and maintainability):</w:t>
+      </w:r>
+      <w:r>
+        <w:t xml:space="preserve"> Коллекции на основе generics обеспечивают большую гибкость и расширяемость, поскольку они позволяют создавать специализированные коллекции для конкретных типов данных с </w:t>
       </w:r>
       <w:r>
         <w:lastRenderedPageBreak/>
@@ -523,40 +290,1152 @@
     </w:p>
     <w:p>
       <w:r>
-        <w:t xml:space="preserve">В целом, использование коллекций на основе </w:t>
-      </w:r>
-      <w:proofErr w:type="spellStart"/>
-      <w:r>
-        <w:t>generics</w:t>
-      </w:r>
-      <w:proofErr w:type="spellEnd"/>
-      <w:r>
-        <w:t xml:space="preserve"> из пространства имен </w:t>
-      </w:r>
-      <w:proofErr w:type="spellStart"/>
-      <w:r>
-        <w:t>System.Collections.Generic</w:t>
-      </w:r>
-      <w:proofErr w:type="spellEnd"/>
-      <w:r>
-        <w:t xml:space="preserve"> рекомендуется как более безопасное, эффективное и понятное решение по сравнению с </w:t>
-      </w:r>
-      <w:proofErr w:type="spellStart"/>
-      <w:r>
-        <w:t>негенерическими</w:t>
-      </w:r>
-      <w:proofErr w:type="spellEnd"/>
-      <w:r>
-        <w:t xml:space="preserve"> коллекциями типа </w:t>
-      </w:r>
-      <w:proofErr w:type="spellStart"/>
-      <w:r>
-        <w:t>ArrayList</w:t>
-      </w:r>
-      <w:proofErr w:type="spellEnd"/>
-      <w:r>
+        <w:t>В целом, использование коллекций на основе generics из пространства имен System.Collections.Generic рекомендуется как более безопасное, эффективное и понятное решение по сравнению с негенерическими коллекциями типа ArrayList.</w:t>
+      </w:r>
+    </w:p>
+    <w:p>
+      <w:pPr>
+        <w:rPr>
+          <w:b/>
+          <w:bCs/>
+        </w:rPr>
+      </w:pPr>
+      <w:r>
+        <w:rPr>
+          <w:b/>
+          <w:bCs/>
+        </w:rPr>
+        <w:t>3.  Объясните концепцию совместимости присваиваний и то, как ковариация сохраняет ее в C#.</w:t>
+      </w:r>
+    </w:p>
+    <w:p>
+      <w:pPr>
+        <w:rPr>
+          <w:b/>
+          <w:bCs/>
+        </w:rPr>
+      </w:pPr>
+      <w:r>
+        <w:rPr>
+          <w:b/>
+          <w:bCs/>
+        </w:rPr>
+        <w:t>4.  Что такое контрвариантность и как она изменяет совместимость присваиваний в C#?</w:t>
+      </w:r>
+    </w:p>
+    <w:p>
+      <w:r>
+        <w:t xml:space="preserve">В </w:t>
+      </w:r>
+      <w:r>
+        <w:rPr>
+          <w:lang w:val="en-US"/>
+        </w:rPr>
+        <w:t>C</w:t>
+      </w:r>
+      <w:r>
+        <w:t xml:space="preserve"># </w:t>
+      </w:r>
+      <w:r>
+        <w:t xml:space="preserve">ковариация и контрвариантность позволяют использовать неявное преобразование ссылок для типов массивов и делегатов, а также для аргументов универсального типа. Ковариация сохраняет совместимость присваивания, а при </w:t>
+      </w:r>
+      <w:r>
+        <w:t xml:space="preserve">контрвариантности </w:t>
+      </w:r>
+      <w:r>
+        <w:t>присваивание начинает работать противоположным образом.</w:t>
+      </w:r>
+    </w:p>
+    <w:p>
+      <w:r>
+        <w:t>Например:</w:t>
+      </w:r>
+    </w:p>
+    <w:p>
+      <w:pPr>
+        <w:shd w:val="clear" w:color="auto" w:fill="F0F0F0"/>
+      </w:pPr>
+      <w:r>
+        <w:rPr>
+          <w:rFonts w:ascii="Courier New" w:hAnsi="Courier New" w:cs="Courier New"/>
+          <w:color w:val="444444"/>
+          <w:lang w:val="en-US"/>
+        </w:rPr>
+        <w:t xml:space="preserve">// </w:t>
+      </w:r>
+      <w:r>
+        <w:rPr>
+          <w:rFonts w:ascii="Courier New" w:hAnsi="Courier New" w:cs="Courier New"/>
+          <w:color w:val="880000"/>
+          <w:lang w:val="en-US"/>
+        </w:rPr>
+        <w:t>Assignment</w:t>
+      </w:r>
+      <w:r>
+        <w:rPr>
+          <w:rFonts w:ascii="Courier New" w:hAnsi="Courier New" w:cs="Courier New"/>
+          <w:color w:val="444444"/>
+          <w:lang w:val="en-US"/>
+        </w:rPr>
+        <w:t xml:space="preserve"> compatibility.</w:t>
+      </w:r>
+      <w:r>
+        <w:rPr>
+          <w:rFonts w:ascii="Courier New" w:hAnsi="Courier New" w:cs="Courier New"/>
+          <w:color w:val="444444"/>
+          <w:lang w:val="en-US"/>
+        </w:rPr>
+        <w:br/>
+      </w:r>
+      <w:r>
+        <w:rPr>
+          <w:rFonts w:ascii="Courier New" w:hAnsi="Courier New" w:cs="Courier New"/>
+          <w:color w:val="397300"/>
+          <w:lang w:val="en-US"/>
+        </w:rPr>
+        <w:t>string</w:t>
+      </w:r>
+      <w:r>
+        <w:rPr>
+          <w:rFonts w:ascii="Courier New" w:hAnsi="Courier New" w:cs="Courier New"/>
+          <w:color w:val="444444"/>
+          <w:lang w:val="en-US"/>
+        </w:rPr>
+        <w:t xml:space="preserve"> str = </w:t>
+      </w:r>
+      <w:r>
+        <w:rPr>
+          <w:rFonts w:ascii="Courier New" w:hAnsi="Courier New" w:cs="Courier New"/>
+          <w:color w:val="880000"/>
+          <w:lang w:val="en-US"/>
+        </w:rPr>
+        <w:t>"test"</w:t>
+      </w:r>
+      <w:r>
+        <w:rPr>
+          <w:rFonts w:ascii="Courier New" w:hAnsi="Courier New" w:cs="Courier New"/>
+          <w:color w:val="444444"/>
+          <w:lang w:val="en-US"/>
+        </w:rPr>
+        <w:t xml:space="preserve">;  </w:t>
+      </w:r>
+      <w:r>
+        <w:rPr>
+          <w:rFonts w:ascii="Courier New" w:hAnsi="Courier New" w:cs="Courier New"/>
+          <w:color w:val="444444"/>
+          <w:lang w:val="en-US"/>
+        </w:rPr>
+        <w:br/>
+        <w:t xml:space="preserve">// </w:t>
+      </w:r>
+      <w:r>
+        <w:rPr>
+          <w:rFonts w:ascii="Courier New" w:hAnsi="Courier New" w:cs="Courier New"/>
+          <w:color w:val="880000"/>
+          <w:lang w:val="en-US"/>
+        </w:rPr>
+        <w:t>An</w:t>
+      </w:r>
+      <w:r>
+        <w:rPr>
+          <w:rFonts w:ascii="Courier New" w:hAnsi="Courier New" w:cs="Courier New"/>
+          <w:color w:val="444444"/>
+          <w:lang w:val="en-US"/>
+        </w:rPr>
+        <w:t xml:space="preserve"> </w:t>
+      </w:r>
+      <w:r>
+        <w:rPr>
+          <w:rFonts w:ascii="Courier New" w:hAnsi="Courier New" w:cs="Courier New"/>
+          <w:b/>
+          <w:color w:val="444444"/>
+          <w:lang w:val="en-US"/>
+        </w:rPr>
+        <w:t>object</w:t>
+      </w:r>
+      <w:r>
+        <w:rPr>
+          <w:rFonts w:ascii="Courier New" w:hAnsi="Courier New" w:cs="Courier New"/>
+          <w:color w:val="444444"/>
+          <w:lang w:val="en-US"/>
+        </w:rPr>
+        <w:t xml:space="preserve"> </w:t>
+      </w:r>
+      <w:r>
+        <w:rPr>
+          <w:rFonts w:ascii="Courier New" w:hAnsi="Courier New" w:cs="Courier New"/>
+          <w:b/>
+          <w:color w:val="444444"/>
+          <w:lang w:val="en-US"/>
+        </w:rPr>
+        <w:t>of</w:t>
+      </w:r>
+      <w:r>
+        <w:rPr>
+          <w:rFonts w:ascii="Courier New" w:hAnsi="Courier New" w:cs="Courier New"/>
+          <w:color w:val="444444"/>
+          <w:lang w:val="en-US"/>
+        </w:rPr>
+        <w:t xml:space="preserve"> a more derived </w:t>
+      </w:r>
+      <w:r>
+        <w:rPr>
+          <w:rFonts w:ascii="Courier New" w:hAnsi="Courier New" w:cs="Courier New"/>
+          <w:b/>
+          <w:color w:val="444444"/>
+          <w:lang w:val="en-US"/>
+        </w:rPr>
+        <w:t>type</w:t>
+      </w:r>
+      <w:r>
+        <w:rPr>
+          <w:rFonts w:ascii="Courier New" w:hAnsi="Courier New" w:cs="Courier New"/>
+          <w:color w:val="444444"/>
+          <w:lang w:val="en-US"/>
+        </w:rPr>
+        <w:t xml:space="preserve"> </w:t>
+      </w:r>
+      <w:r>
+        <w:rPr>
+          <w:rFonts w:ascii="Courier New" w:hAnsi="Courier New" w:cs="Courier New"/>
+          <w:b/>
+          <w:color w:val="444444"/>
+          <w:lang w:val="en-US"/>
+        </w:rPr>
+        <w:t>is</w:t>
+      </w:r>
+      <w:r>
+        <w:rPr>
+          <w:rFonts w:ascii="Courier New" w:hAnsi="Courier New" w:cs="Courier New"/>
+          <w:color w:val="444444"/>
+          <w:lang w:val="en-US"/>
+        </w:rPr>
+        <w:t xml:space="preserve"> assigned to an </w:t>
+      </w:r>
+      <w:r>
+        <w:rPr>
+          <w:rFonts w:ascii="Courier New" w:hAnsi="Courier New" w:cs="Courier New"/>
+          <w:b/>
+          <w:color w:val="444444"/>
+          <w:lang w:val="en-US"/>
+        </w:rPr>
+        <w:t>object</w:t>
+      </w:r>
+      <w:r>
+        <w:rPr>
+          <w:rFonts w:ascii="Courier New" w:hAnsi="Courier New" w:cs="Courier New"/>
+          <w:color w:val="444444"/>
+          <w:lang w:val="en-US"/>
+        </w:rPr>
+        <w:t xml:space="preserve"> </w:t>
+      </w:r>
+      <w:r>
+        <w:rPr>
+          <w:rFonts w:ascii="Courier New" w:hAnsi="Courier New" w:cs="Courier New"/>
+          <w:b/>
+          <w:color w:val="444444"/>
+          <w:lang w:val="en-US"/>
+        </w:rPr>
+        <w:t>of</w:t>
+      </w:r>
+      <w:r>
+        <w:rPr>
+          <w:rFonts w:ascii="Courier New" w:hAnsi="Courier New" w:cs="Courier New"/>
+          <w:color w:val="444444"/>
+          <w:lang w:val="en-US"/>
+        </w:rPr>
+        <w:t xml:space="preserve"> a less derived </w:t>
+      </w:r>
+      <w:r>
+        <w:rPr>
+          <w:rFonts w:ascii="Courier New" w:hAnsi="Courier New" w:cs="Courier New"/>
+          <w:b/>
+          <w:color w:val="444444"/>
+          <w:lang w:val="en-US"/>
+        </w:rPr>
+        <w:t>type</w:t>
+      </w:r>
+      <w:r>
+        <w:rPr>
+          <w:rFonts w:ascii="Courier New" w:hAnsi="Courier New" w:cs="Courier New"/>
+          <w:color w:val="444444"/>
+          <w:lang w:val="en-US"/>
+        </w:rPr>
         <w:t>.</w:t>
       </w:r>
+      <w:r>
+        <w:rPr>
+          <w:rFonts w:ascii="Courier New" w:hAnsi="Courier New" w:cs="Courier New"/>
+          <w:color w:val="444444"/>
+          <w:lang w:val="en-US"/>
+        </w:rPr>
+        <w:br/>
+      </w:r>
+      <w:r>
+        <w:rPr>
+          <w:rFonts w:ascii="Courier New" w:hAnsi="Courier New" w:cs="Courier New"/>
+          <w:b/>
+          <w:color w:val="444444"/>
+          <w:lang w:val="en-US"/>
+        </w:rPr>
+        <w:t>object</w:t>
+      </w:r>
+      <w:r>
+        <w:rPr>
+          <w:rFonts w:ascii="Courier New" w:hAnsi="Courier New" w:cs="Courier New"/>
+          <w:color w:val="444444"/>
+          <w:lang w:val="en-US"/>
+        </w:rPr>
+        <w:t xml:space="preserve"> obj = str;  </w:t>
+      </w:r>
+      <w:r>
+        <w:rPr>
+          <w:rFonts w:ascii="Courier New" w:hAnsi="Courier New" w:cs="Courier New"/>
+          <w:color w:val="444444"/>
+          <w:lang w:val="en-US"/>
+        </w:rPr>
+        <w:br/>
+        <w:t xml:space="preserve">  </w:t>
+      </w:r>
+      <w:r>
+        <w:rPr>
+          <w:rFonts w:ascii="Courier New" w:hAnsi="Courier New" w:cs="Courier New"/>
+          <w:color w:val="444444"/>
+          <w:lang w:val="en-US"/>
+        </w:rPr>
+        <w:br/>
+        <w:t xml:space="preserve">// </w:t>
+      </w:r>
+      <w:r>
+        <w:rPr>
+          <w:rFonts w:ascii="Courier New" w:hAnsi="Courier New" w:cs="Courier New"/>
+          <w:color w:val="880000"/>
+          <w:lang w:val="en-US"/>
+        </w:rPr>
+        <w:t>Covariance</w:t>
+      </w:r>
+      <w:r>
+        <w:rPr>
+          <w:rFonts w:ascii="Courier New" w:hAnsi="Courier New" w:cs="Courier New"/>
+          <w:color w:val="444444"/>
+          <w:lang w:val="en-US"/>
+        </w:rPr>
+        <w:t>.</w:t>
+      </w:r>
+      <w:r>
+        <w:rPr>
+          <w:rFonts w:ascii="Courier New" w:hAnsi="Courier New" w:cs="Courier New"/>
+          <w:color w:val="444444"/>
+          <w:lang w:val="en-US"/>
+        </w:rPr>
+        <w:br/>
+      </w:r>
+      <w:r>
+        <w:rPr>
+          <w:rFonts w:ascii="Courier New" w:hAnsi="Courier New" w:cs="Courier New"/>
+          <w:color w:val="880000"/>
+          <w:lang w:val="en-US"/>
+        </w:rPr>
+        <w:t>IEnumerable</w:t>
+      </w:r>
+      <w:r>
+        <w:rPr>
+          <w:rFonts w:ascii="Courier New" w:hAnsi="Courier New" w:cs="Courier New"/>
+          <w:color w:val="444444"/>
+          <w:lang w:val="en-US"/>
+        </w:rPr>
+        <w:t>&lt;</w:t>
+      </w:r>
+      <w:r>
+        <w:rPr>
+          <w:rFonts w:ascii="Courier New" w:hAnsi="Courier New" w:cs="Courier New"/>
+          <w:color w:val="397300"/>
+          <w:lang w:val="en-US"/>
+        </w:rPr>
+        <w:t>string</w:t>
+      </w:r>
+      <w:r>
+        <w:rPr>
+          <w:rFonts w:ascii="Courier New" w:hAnsi="Courier New" w:cs="Courier New"/>
+          <w:color w:val="444444"/>
+          <w:lang w:val="en-US"/>
+        </w:rPr>
+        <w:t xml:space="preserve">&gt; strings = new </w:t>
+      </w:r>
+      <w:r>
+        <w:rPr>
+          <w:rFonts w:ascii="Courier New" w:hAnsi="Courier New" w:cs="Courier New"/>
+          <w:color w:val="880000"/>
+          <w:lang w:val="en-US"/>
+        </w:rPr>
+        <w:t>List</w:t>
+      </w:r>
+      <w:r>
+        <w:rPr>
+          <w:rFonts w:ascii="Courier New" w:hAnsi="Courier New" w:cs="Courier New"/>
+          <w:color w:val="444444"/>
+          <w:lang w:val="en-US"/>
+        </w:rPr>
+        <w:t>&lt;</w:t>
+      </w:r>
+      <w:r>
+        <w:rPr>
+          <w:rFonts w:ascii="Courier New" w:hAnsi="Courier New" w:cs="Courier New"/>
+          <w:color w:val="397300"/>
+          <w:lang w:val="en-US"/>
+        </w:rPr>
+        <w:t>string</w:t>
+      </w:r>
+      <w:r>
+        <w:rPr>
+          <w:rFonts w:ascii="Courier New" w:hAnsi="Courier New" w:cs="Courier New"/>
+          <w:color w:val="444444"/>
+          <w:lang w:val="en-US"/>
+        </w:rPr>
+        <w:t xml:space="preserve">&gt;();  </w:t>
+      </w:r>
+      <w:r>
+        <w:rPr>
+          <w:rFonts w:ascii="Courier New" w:hAnsi="Courier New" w:cs="Courier New"/>
+          <w:color w:val="444444"/>
+          <w:lang w:val="en-US"/>
+        </w:rPr>
+        <w:br/>
+        <w:t xml:space="preserve">// </w:t>
+      </w:r>
+      <w:r>
+        <w:rPr>
+          <w:rFonts w:ascii="Courier New" w:hAnsi="Courier New" w:cs="Courier New"/>
+          <w:color w:val="880000"/>
+          <w:lang w:val="en-US"/>
+        </w:rPr>
+        <w:t>An</w:t>
+      </w:r>
+      <w:r>
+        <w:rPr>
+          <w:rFonts w:ascii="Courier New" w:hAnsi="Courier New" w:cs="Courier New"/>
+          <w:color w:val="444444"/>
+          <w:lang w:val="en-US"/>
+        </w:rPr>
+        <w:t xml:space="preserve"> </w:t>
+      </w:r>
+      <w:r>
+        <w:rPr>
+          <w:rFonts w:ascii="Courier New" w:hAnsi="Courier New" w:cs="Courier New"/>
+          <w:b/>
+          <w:color w:val="444444"/>
+          <w:lang w:val="en-US"/>
+        </w:rPr>
+        <w:t>object</w:t>
+      </w:r>
+      <w:r>
+        <w:rPr>
+          <w:rFonts w:ascii="Courier New" w:hAnsi="Courier New" w:cs="Courier New"/>
+          <w:color w:val="444444"/>
+          <w:lang w:val="en-US"/>
+        </w:rPr>
+        <w:t xml:space="preserve"> that </w:t>
+      </w:r>
+      <w:r>
+        <w:rPr>
+          <w:rFonts w:ascii="Courier New" w:hAnsi="Courier New" w:cs="Courier New"/>
+          <w:b/>
+          <w:color w:val="444444"/>
+          <w:lang w:val="en-US"/>
+        </w:rPr>
+        <w:t>is</w:t>
+      </w:r>
+      <w:r>
+        <w:rPr>
+          <w:rFonts w:ascii="Courier New" w:hAnsi="Courier New" w:cs="Courier New"/>
+          <w:color w:val="444444"/>
+          <w:lang w:val="en-US"/>
+        </w:rPr>
+        <w:t xml:space="preserve"> instantiated </w:t>
+      </w:r>
+      <w:r>
+        <w:rPr>
+          <w:rFonts w:ascii="Courier New" w:hAnsi="Courier New" w:cs="Courier New"/>
+          <w:b/>
+          <w:color w:val="444444"/>
+          <w:lang w:val="en-US"/>
+        </w:rPr>
+        <w:t>with</w:t>
+      </w:r>
+      <w:r>
+        <w:rPr>
+          <w:rFonts w:ascii="Courier New" w:hAnsi="Courier New" w:cs="Courier New"/>
+          <w:color w:val="444444"/>
+          <w:lang w:val="en-US"/>
+        </w:rPr>
+        <w:t xml:space="preserve"> a more derived </w:t>
+      </w:r>
+      <w:r>
+        <w:rPr>
+          <w:rFonts w:ascii="Courier New" w:hAnsi="Courier New" w:cs="Courier New"/>
+          <w:b/>
+          <w:color w:val="444444"/>
+          <w:lang w:val="en-US"/>
+        </w:rPr>
+        <w:t>type</w:t>
+      </w:r>
+      <w:r>
+        <w:rPr>
+          <w:rFonts w:ascii="Courier New" w:hAnsi="Courier New" w:cs="Courier New"/>
+          <w:color w:val="444444"/>
+          <w:lang w:val="en-US"/>
+        </w:rPr>
+        <w:t xml:space="preserve"> argument</w:t>
+      </w:r>
+      <w:r>
+        <w:rPr>
+          <w:rFonts w:ascii="Courier New" w:hAnsi="Courier New" w:cs="Courier New"/>
+          <w:color w:val="444444"/>
+          <w:lang w:val="en-US"/>
+        </w:rPr>
+        <w:br/>
+        <w:t xml:space="preserve">// </w:t>
+      </w:r>
+      <w:r>
+        <w:rPr>
+          <w:rFonts w:ascii="Courier New" w:hAnsi="Courier New" w:cs="Courier New"/>
+          <w:b/>
+          <w:color w:val="444444"/>
+          <w:lang w:val="en-US"/>
+        </w:rPr>
+        <w:t>is</w:t>
+      </w:r>
+      <w:r>
+        <w:rPr>
+          <w:rFonts w:ascii="Courier New" w:hAnsi="Courier New" w:cs="Courier New"/>
+          <w:color w:val="444444"/>
+          <w:lang w:val="en-US"/>
+        </w:rPr>
+        <w:t xml:space="preserve"> assigned to an </w:t>
+      </w:r>
+      <w:r>
+        <w:rPr>
+          <w:rFonts w:ascii="Courier New" w:hAnsi="Courier New" w:cs="Courier New"/>
+          <w:b/>
+          <w:color w:val="444444"/>
+          <w:lang w:val="en-US"/>
+        </w:rPr>
+        <w:t>object</w:t>
+      </w:r>
+      <w:r>
+        <w:rPr>
+          <w:rFonts w:ascii="Courier New" w:hAnsi="Courier New" w:cs="Courier New"/>
+          <w:color w:val="444444"/>
+          <w:lang w:val="en-US"/>
+        </w:rPr>
+        <w:t xml:space="preserve"> instantiated </w:t>
+      </w:r>
+      <w:r>
+        <w:rPr>
+          <w:rFonts w:ascii="Courier New" w:hAnsi="Courier New" w:cs="Courier New"/>
+          <w:b/>
+          <w:color w:val="444444"/>
+          <w:lang w:val="en-US"/>
+        </w:rPr>
+        <w:t>with</w:t>
+      </w:r>
+      <w:r>
+        <w:rPr>
+          <w:rFonts w:ascii="Courier New" w:hAnsi="Courier New" w:cs="Courier New"/>
+          <w:color w:val="444444"/>
+          <w:lang w:val="en-US"/>
+        </w:rPr>
+        <w:t xml:space="preserve"> a less derived </w:t>
+      </w:r>
+      <w:r>
+        <w:rPr>
+          <w:rFonts w:ascii="Courier New" w:hAnsi="Courier New" w:cs="Courier New"/>
+          <w:b/>
+          <w:color w:val="444444"/>
+          <w:lang w:val="en-US"/>
+        </w:rPr>
+        <w:t>type</w:t>
+      </w:r>
+      <w:r>
+        <w:rPr>
+          <w:rFonts w:ascii="Courier New" w:hAnsi="Courier New" w:cs="Courier New"/>
+          <w:color w:val="444444"/>
+          <w:lang w:val="en-US"/>
+        </w:rPr>
+        <w:t xml:space="preserve"> argument.</w:t>
+      </w:r>
+      <w:r>
+        <w:rPr>
+          <w:rFonts w:ascii="Courier New" w:hAnsi="Courier New" w:cs="Courier New"/>
+          <w:color w:val="444444"/>
+          <w:lang w:val="en-US"/>
+        </w:rPr>
+        <w:br/>
+        <w:t xml:space="preserve">// </w:t>
+      </w:r>
+      <w:r>
+        <w:rPr>
+          <w:rFonts w:ascii="Courier New" w:hAnsi="Courier New" w:cs="Courier New"/>
+          <w:color w:val="880000"/>
+          <w:lang w:val="en-US"/>
+        </w:rPr>
+        <w:t>Assignment</w:t>
+      </w:r>
+      <w:r>
+        <w:rPr>
+          <w:rFonts w:ascii="Courier New" w:hAnsi="Courier New" w:cs="Courier New"/>
+          <w:color w:val="444444"/>
+          <w:lang w:val="en-US"/>
+        </w:rPr>
+        <w:t xml:space="preserve"> compatibility </w:t>
+      </w:r>
+      <w:r>
+        <w:rPr>
+          <w:rFonts w:ascii="Courier New" w:hAnsi="Courier New" w:cs="Courier New"/>
+          <w:b/>
+          <w:color w:val="444444"/>
+          <w:lang w:val="en-US"/>
+        </w:rPr>
+        <w:t>is</w:t>
+      </w:r>
+      <w:r>
+        <w:rPr>
+          <w:rFonts w:ascii="Courier New" w:hAnsi="Courier New" w:cs="Courier New"/>
+          <w:color w:val="444444"/>
+          <w:lang w:val="en-US"/>
+        </w:rPr>
+        <w:t xml:space="preserve"> preserved.</w:t>
+      </w:r>
+      <w:r>
+        <w:rPr>
+          <w:rFonts w:ascii="Courier New" w:hAnsi="Courier New" w:cs="Courier New"/>
+          <w:color w:val="444444"/>
+          <w:lang w:val="en-US"/>
+        </w:rPr>
+        <w:br/>
+      </w:r>
+      <w:r>
+        <w:rPr>
+          <w:rFonts w:ascii="Courier New" w:hAnsi="Courier New" w:cs="Courier New"/>
+          <w:color w:val="880000"/>
+          <w:lang w:val="en-US"/>
+        </w:rPr>
+        <w:t>IEnumerable</w:t>
+      </w:r>
+      <w:r>
+        <w:rPr>
+          <w:rFonts w:ascii="Courier New" w:hAnsi="Courier New" w:cs="Courier New"/>
+          <w:color w:val="444444"/>
+          <w:lang w:val="en-US"/>
+        </w:rPr>
+        <w:t>&lt;</w:t>
+      </w:r>
+      <w:r>
+        <w:rPr>
+          <w:rFonts w:ascii="Courier New" w:hAnsi="Courier New" w:cs="Courier New"/>
+          <w:b/>
+          <w:color w:val="444444"/>
+          <w:lang w:val="en-US"/>
+        </w:rPr>
+        <w:t>object</w:t>
+      </w:r>
+      <w:r>
+        <w:rPr>
+          <w:rFonts w:ascii="Courier New" w:hAnsi="Courier New" w:cs="Courier New"/>
+          <w:color w:val="444444"/>
+          <w:lang w:val="en-US"/>
+        </w:rPr>
+        <w:t xml:space="preserve">&gt; objects = strings;  </w:t>
+      </w:r>
+      <w:r>
+        <w:rPr>
+          <w:rFonts w:ascii="Courier New" w:hAnsi="Courier New" w:cs="Courier New"/>
+          <w:color w:val="444444"/>
+          <w:lang w:val="en-US"/>
+        </w:rPr>
+        <w:br/>
+        <w:t xml:space="preserve">  </w:t>
+      </w:r>
+      <w:r>
+        <w:rPr>
+          <w:rFonts w:ascii="Courier New" w:hAnsi="Courier New" w:cs="Courier New"/>
+          <w:color w:val="444444"/>
+          <w:lang w:val="en-US"/>
+        </w:rPr>
+        <w:br/>
+        <w:t xml:space="preserve">// </w:t>
+      </w:r>
+      <w:r>
+        <w:rPr>
+          <w:rFonts w:ascii="Courier New" w:hAnsi="Courier New" w:cs="Courier New"/>
+          <w:color w:val="880000"/>
+          <w:lang w:val="en-US"/>
+        </w:rPr>
+        <w:t>Contravariance</w:t>
+      </w:r>
+      <w:r>
+        <w:rPr>
+          <w:rFonts w:ascii="Courier New" w:hAnsi="Courier New" w:cs="Courier New"/>
+          <w:color w:val="444444"/>
+          <w:lang w:val="en-US"/>
+        </w:rPr>
+        <w:t>.</w:t>
+      </w:r>
+      <w:r>
+        <w:rPr>
+          <w:rFonts w:ascii="Courier New" w:hAnsi="Courier New" w:cs="Courier New"/>
+          <w:color w:val="444444"/>
+          <w:lang w:val="en-US"/>
+        </w:rPr>
+        <w:br/>
+        <w:t xml:space="preserve">// </w:t>
+      </w:r>
+      <w:r>
+        <w:rPr>
+          <w:rFonts w:ascii="Courier New" w:hAnsi="Courier New" w:cs="Courier New"/>
+          <w:color w:val="880000"/>
+          <w:lang w:val="en-US"/>
+        </w:rPr>
+        <w:t>Assume</w:t>
+      </w:r>
+      <w:r>
+        <w:rPr>
+          <w:rFonts w:ascii="Courier New" w:hAnsi="Courier New" w:cs="Courier New"/>
+          <w:color w:val="444444"/>
+          <w:lang w:val="en-US"/>
+        </w:rPr>
+        <w:t xml:space="preserve"> that the following </w:t>
+      </w:r>
+      <w:r>
+        <w:rPr>
+          <w:rFonts w:ascii="Courier New" w:hAnsi="Courier New" w:cs="Courier New"/>
+          <w:b/>
+          <w:color w:val="444444"/>
+          <w:lang w:val="en-US"/>
+        </w:rPr>
+        <w:t>method</w:t>
+      </w:r>
+      <w:r>
+        <w:rPr>
+          <w:rFonts w:ascii="Courier New" w:hAnsi="Courier New" w:cs="Courier New"/>
+          <w:color w:val="444444"/>
+          <w:lang w:val="en-US"/>
+        </w:rPr>
+        <w:t xml:space="preserve"> </w:t>
+      </w:r>
+      <w:r>
+        <w:rPr>
+          <w:rFonts w:ascii="Courier New" w:hAnsi="Courier New" w:cs="Courier New"/>
+          <w:b/>
+          <w:color w:val="444444"/>
+          <w:lang w:val="en-US"/>
+        </w:rPr>
+        <w:t>is</w:t>
+      </w:r>
+      <w:r>
+        <w:rPr>
+          <w:rFonts w:ascii="Courier New" w:hAnsi="Courier New" w:cs="Courier New"/>
+          <w:color w:val="444444"/>
+          <w:lang w:val="en-US"/>
+        </w:rPr>
+        <w:t xml:space="preserve"> </w:t>
+      </w:r>
+      <w:r>
+        <w:rPr>
+          <w:rFonts w:ascii="Courier New" w:hAnsi="Courier New" w:cs="Courier New"/>
+          <w:b/>
+          <w:color w:val="444444"/>
+          <w:lang w:val="en-US"/>
+        </w:rPr>
+        <w:t>in</w:t>
+      </w:r>
+      <w:r>
+        <w:rPr>
+          <w:rFonts w:ascii="Courier New" w:hAnsi="Courier New" w:cs="Courier New"/>
+          <w:color w:val="444444"/>
+          <w:lang w:val="en-US"/>
+        </w:rPr>
+        <w:t xml:space="preserve"> the class:</w:t>
+      </w:r>
+      <w:r>
+        <w:rPr>
+          <w:rFonts w:ascii="Courier New" w:hAnsi="Courier New" w:cs="Courier New"/>
+          <w:color w:val="444444"/>
+          <w:lang w:val="en-US"/>
+        </w:rPr>
+        <w:br/>
+      </w:r>
+      <w:r>
+        <w:rPr>
+          <w:rFonts w:ascii="Courier New" w:hAnsi="Courier New" w:cs="Courier New"/>
+          <w:b/>
+          <w:color w:val="444444"/>
+          <w:lang w:val="en-US"/>
+        </w:rPr>
+        <w:t>static</w:t>
+      </w:r>
+      <w:r>
+        <w:rPr>
+          <w:rFonts w:ascii="Courier New" w:hAnsi="Courier New" w:cs="Courier New"/>
+          <w:color w:val="444444"/>
+          <w:lang w:val="en-US"/>
+        </w:rPr>
+        <w:t xml:space="preserve"> </w:t>
+      </w:r>
+      <w:r>
+        <w:rPr>
+          <w:rFonts w:ascii="Courier New" w:hAnsi="Courier New" w:cs="Courier New"/>
+          <w:color w:val="397300"/>
+          <w:lang w:val="en-US"/>
+        </w:rPr>
+        <w:t>void</w:t>
+      </w:r>
+      <w:r>
+        <w:rPr>
+          <w:rFonts w:ascii="Courier New" w:hAnsi="Courier New" w:cs="Courier New"/>
+          <w:color w:val="444444"/>
+          <w:lang w:val="en-US"/>
+        </w:rPr>
+        <w:t xml:space="preserve"> </w:t>
+      </w:r>
+      <w:r>
+        <w:rPr>
+          <w:rFonts w:ascii="Courier New" w:hAnsi="Courier New" w:cs="Courier New"/>
+          <w:color w:val="880000"/>
+          <w:lang w:val="en-US"/>
+        </w:rPr>
+        <w:t>SetObject</w:t>
+      </w:r>
+      <w:r>
+        <w:rPr>
+          <w:rFonts w:ascii="Courier New" w:hAnsi="Courier New" w:cs="Courier New"/>
+          <w:color w:val="444444"/>
+          <w:lang w:val="en-US"/>
+        </w:rPr>
+        <w:t>(</w:t>
+      </w:r>
+      <w:r>
+        <w:rPr>
+          <w:rFonts w:ascii="Courier New" w:hAnsi="Courier New" w:cs="Courier New"/>
+          <w:b/>
+          <w:color w:val="444444"/>
+          <w:lang w:val="en-US"/>
+        </w:rPr>
+        <w:t>object</w:t>
+      </w:r>
+      <w:r>
+        <w:rPr>
+          <w:rFonts w:ascii="Courier New" w:hAnsi="Courier New" w:cs="Courier New"/>
+          <w:color w:val="444444"/>
+          <w:lang w:val="en-US"/>
+        </w:rPr>
+        <w:t xml:space="preserve"> o) { }</w:t>
+      </w:r>
+      <w:r>
+        <w:rPr>
+          <w:rFonts w:ascii="Courier New" w:hAnsi="Courier New" w:cs="Courier New"/>
+          <w:color w:val="444444"/>
+          <w:lang w:val="en-US"/>
+        </w:rPr>
+        <w:br/>
+      </w:r>
+      <w:r>
+        <w:rPr>
+          <w:rFonts w:ascii="Courier New" w:hAnsi="Courier New" w:cs="Courier New"/>
+          <w:color w:val="880000"/>
+          <w:lang w:val="en-US"/>
+        </w:rPr>
+        <w:t>Action</w:t>
+      </w:r>
+      <w:r>
+        <w:rPr>
+          <w:rFonts w:ascii="Courier New" w:hAnsi="Courier New" w:cs="Courier New"/>
+          <w:color w:val="444444"/>
+          <w:lang w:val="en-US"/>
+        </w:rPr>
+        <w:t>&lt;</w:t>
+      </w:r>
+      <w:r>
+        <w:rPr>
+          <w:rFonts w:ascii="Courier New" w:hAnsi="Courier New" w:cs="Courier New"/>
+          <w:b/>
+          <w:color w:val="444444"/>
+          <w:lang w:val="en-US"/>
+        </w:rPr>
+        <w:t>object</w:t>
+      </w:r>
+      <w:r>
+        <w:rPr>
+          <w:rFonts w:ascii="Courier New" w:hAnsi="Courier New" w:cs="Courier New"/>
+          <w:color w:val="444444"/>
+          <w:lang w:val="en-US"/>
+        </w:rPr>
+        <w:t xml:space="preserve">&gt; actObject = </w:t>
+      </w:r>
+      <w:r>
+        <w:rPr>
+          <w:rFonts w:ascii="Courier New" w:hAnsi="Courier New" w:cs="Courier New"/>
+          <w:color w:val="880000"/>
+          <w:lang w:val="en-US"/>
+        </w:rPr>
+        <w:t>SetObject</w:t>
+      </w:r>
+      <w:r>
+        <w:rPr>
+          <w:rFonts w:ascii="Courier New" w:hAnsi="Courier New" w:cs="Courier New"/>
+          <w:color w:val="444444"/>
+          <w:lang w:val="en-US"/>
+        </w:rPr>
+        <w:t xml:space="preserve">;  </w:t>
+      </w:r>
+      <w:r>
+        <w:rPr>
+          <w:rFonts w:ascii="Courier New" w:hAnsi="Courier New" w:cs="Courier New"/>
+          <w:color w:val="444444"/>
+          <w:lang w:val="en-US"/>
+        </w:rPr>
+        <w:br/>
+        <w:t xml:space="preserve">// </w:t>
+      </w:r>
+      <w:r>
+        <w:rPr>
+          <w:rFonts w:ascii="Courier New" w:hAnsi="Courier New" w:cs="Courier New"/>
+          <w:color w:val="880000"/>
+          <w:lang w:val="en-US"/>
+        </w:rPr>
+        <w:t>An</w:t>
+      </w:r>
+      <w:r>
+        <w:rPr>
+          <w:rFonts w:ascii="Courier New" w:hAnsi="Courier New" w:cs="Courier New"/>
+          <w:color w:val="444444"/>
+          <w:lang w:val="en-US"/>
+        </w:rPr>
+        <w:t xml:space="preserve"> </w:t>
+      </w:r>
+      <w:r>
+        <w:rPr>
+          <w:rFonts w:ascii="Courier New" w:hAnsi="Courier New" w:cs="Courier New"/>
+          <w:b/>
+          <w:color w:val="444444"/>
+          <w:lang w:val="en-US"/>
+        </w:rPr>
+        <w:t>object</w:t>
+      </w:r>
+      <w:r>
+        <w:rPr>
+          <w:rFonts w:ascii="Courier New" w:hAnsi="Courier New" w:cs="Courier New"/>
+          <w:color w:val="444444"/>
+          <w:lang w:val="en-US"/>
+        </w:rPr>
+        <w:t xml:space="preserve"> that </w:t>
+      </w:r>
+      <w:r>
+        <w:rPr>
+          <w:rFonts w:ascii="Courier New" w:hAnsi="Courier New" w:cs="Courier New"/>
+          <w:b/>
+          <w:color w:val="444444"/>
+          <w:lang w:val="en-US"/>
+        </w:rPr>
+        <w:t>is</w:t>
+      </w:r>
+      <w:r>
+        <w:rPr>
+          <w:rFonts w:ascii="Courier New" w:hAnsi="Courier New" w:cs="Courier New"/>
+          <w:color w:val="444444"/>
+          <w:lang w:val="en-US"/>
+        </w:rPr>
+        <w:t xml:space="preserve"> instantiated </w:t>
+      </w:r>
+      <w:r>
+        <w:rPr>
+          <w:rFonts w:ascii="Courier New" w:hAnsi="Courier New" w:cs="Courier New"/>
+          <w:b/>
+          <w:color w:val="444444"/>
+          <w:lang w:val="en-US"/>
+        </w:rPr>
+        <w:t>with</w:t>
+      </w:r>
+      <w:r>
+        <w:rPr>
+          <w:rFonts w:ascii="Courier New" w:hAnsi="Courier New" w:cs="Courier New"/>
+          <w:color w:val="444444"/>
+          <w:lang w:val="en-US"/>
+        </w:rPr>
+        <w:t xml:space="preserve"> a less derived </w:t>
+      </w:r>
+      <w:r>
+        <w:rPr>
+          <w:rFonts w:ascii="Courier New" w:hAnsi="Courier New" w:cs="Courier New"/>
+          <w:b/>
+          <w:color w:val="444444"/>
+          <w:lang w:val="en-US"/>
+        </w:rPr>
+        <w:t>type</w:t>
+      </w:r>
+      <w:r>
+        <w:rPr>
+          <w:rFonts w:ascii="Courier New" w:hAnsi="Courier New" w:cs="Courier New"/>
+          <w:color w:val="444444"/>
+          <w:lang w:val="en-US"/>
+        </w:rPr>
+        <w:t xml:space="preserve"> argument</w:t>
+      </w:r>
+      <w:r>
+        <w:rPr>
+          <w:rFonts w:ascii="Courier New" w:hAnsi="Courier New" w:cs="Courier New"/>
+          <w:color w:val="444444"/>
+          <w:lang w:val="en-US"/>
+        </w:rPr>
+        <w:br/>
+        <w:t xml:space="preserve">// </w:t>
+      </w:r>
+      <w:r>
+        <w:rPr>
+          <w:rFonts w:ascii="Courier New" w:hAnsi="Courier New" w:cs="Courier New"/>
+          <w:b/>
+          <w:color w:val="444444"/>
+          <w:lang w:val="en-US"/>
+        </w:rPr>
+        <w:t>is</w:t>
+      </w:r>
+      <w:r>
+        <w:rPr>
+          <w:rFonts w:ascii="Courier New" w:hAnsi="Courier New" w:cs="Courier New"/>
+          <w:color w:val="444444"/>
+          <w:lang w:val="en-US"/>
+        </w:rPr>
+        <w:t xml:space="preserve"> assigned to an </w:t>
+      </w:r>
+      <w:r>
+        <w:rPr>
+          <w:rFonts w:ascii="Courier New" w:hAnsi="Courier New" w:cs="Courier New"/>
+          <w:b/>
+          <w:color w:val="444444"/>
+          <w:lang w:val="en-US"/>
+        </w:rPr>
+        <w:t>object</w:t>
+      </w:r>
+      <w:r>
+        <w:rPr>
+          <w:rFonts w:ascii="Courier New" w:hAnsi="Courier New" w:cs="Courier New"/>
+          <w:color w:val="444444"/>
+          <w:lang w:val="en-US"/>
+        </w:rPr>
+        <w:t xml:space="preserve"> instantiated </w:t>
+      </w:r>
+      <w:r>
+        <w:rPr>
+          <w:rFonts w:ascii="Courier New" w:hAnsi="Courier New" w:cs="Courier New"/>
+          <w:b/>
+          <w:color w:val="444444"/>
+          <w:lang w:val="en-US"/>
+        </w:rPr>
+        <w:t>with</w:t>
+      </w:r>
+      <w:r>
+        <w:rPr>
+          <w:rFonts w:ascii="Courier New" w:hAnsi="Courier New" w:cs="Courier New"/>
+          <w:color w:val="444444"/>
+          <w:lang w:val="en-US"/>
+        </w:rPr>
+        <w:t xml:space="preserve"> a more derived </w:t>
+      </w:r>
+      <w:r>
+        <w:rPr>
+          <w:rFonts w:ascii="Courier New" w:hAnsi="Courier New" w:cs="Courier New"/>
+          <w:b/>
+          <w:color w:val="444444"/>
+          <w:lang w:val="en-US"/>
+        </w:rPr>
+        <w:t>type</w:t>
+      </w:r>
+      <w:r>
+        <w:rPr>
+          <w:rFonts w:ascii="Courier New" w:hAnsi="Courier New" w:cs="Courier New"/>
+          <w:color w:val="444444"/>
+          <w:lang w:val="en-US"/>
+        </w:rPr>
+        <w:t xml:space="preserve"> argument.</w:t>
+      </w:r>
+      <w:r>
+        <w:rPr>
+          <w:rFonts w:ascii="Courier New" w:hAnsi="Courier New" w:cs="Courier New"/>
+          <w:color w:val="444444"/>
+          <w:lang w:val="en-US"/>
+        </w:rPr>
+        <w:br/>
+        <w:t xml:space="preserve">// </w:t>
+      </w:r>
+      <w:r>
+        <w:rPr>
+          <w:rFonts w:ascii="Courier New" w:hAnsi="Courier New" w:cs="Courier New"/>
+          <w:color w:val="880000"/>
+          <w:lang w:val="en-US"/>
+        </w:rPr>
+        <w:t>Assignment</w:t>
+      </w:r>
+      <w:r>
+        <w:rPr>
+          <w:rFonts w:ascii="Courier New" w:hAnsi="Courier New" w:cs="Courier New"/>
+          <w:color w:val="444444"/>
+          <w:lang w:val="en-US"/>
+        </w:rPr>
+        <w:t xml:space="preserve"> compatibility </w:t>
+      </w:r>
+      <w:r>
+        <w:rPr>
+          <w:rFonts w:ascii="Courier New" w:hAnsi="Courier New" w:cs="Courier New"/>
+          <w:b/>
+          <w:color w:val="444444"/>
+          <w:lang w:val="en-US"/>
+        </w:rPr>
+        <w:t>is</w:t>
+      </w:r>
+      <w:r>
+        <w:rPr>
+          <w:rFonts w:ascii="Courier New" w:hAnsi="Courier New" w:cs="Courier New"/>
+          <w:color w:val="444444"/>
+          <w:lang w:val="en-US"/>
+        </w:rPr>
+        <w:t xml:space="preserve"> reversed.</w:t>
+      </w:r>
+      <w:r>
+        <w:rPr>
+          <w:rFonts w:ascii="Courier New" w:hAnsi="Courier New" w:cs="Courier New"/>
+          <w:color w:val="444444"/>
+          <w:lang w:val="en-US"/>
+        </w:rPr>
+        <w:br/>
+      </w:r>
+      <w:r>
+        <w:rPr>
+          <w:rFonts w:ascii="Courier New" w:hAnsi="Courier New" w:cs="Courier New"/>
+          <w:color w:val="880000"/>
+        </w:rPr>
+        <w:t>Action</w:t>
+      </w:r>
+      <w:r>
+        <w:rPr>
+          <w:rFonts w:ascii="Courier New" w:hAnsi="Courier New" w:cs="Courier New"/>
+          <w:color w:val="444444"/>
+        </w:rPr>
+        <w:t>&lt;</w:t>
+      </w:r>
+      <w:r>
+        <w:rPr>
+          <w:rFonts w:ascii="Courier New" w:hAnsi="Courier New" w:cs="Courier New"/>
+          <w:color w:val="397300"/>
+        </w:rPr>
+        <w:t>string</w:t>
+      </w:r>
+      <w:r>
+        <w:rPr>
+          <w:rFonts w:ascii="Courier New" w:hAnsi="Courier New" w:cs="Courier New"/>
+          <w:color w:val="444444"/>
+        </w:rPr>
+        <w:t>&gt; actString = actObject;</w:t>
+      </w:r>
     </w:p>
     <w:p>
       <w:pPr>
@@ -570,95 +1449,573 @@
           <w:b/>
           <w:bCs/>
         </w:rPr>
-        <w:t>3.  Объясните концепцию совместимости присваиваний и то, как ковариация сохраняет ее в C#.</w:t>
+        <w:br w:type="page"/>
+      </w:r>
+    </w:p>
+    <w:p>
+      <w:pPr>
+        <w:rPr>
+          <w:b/>
+          <w:bCs/>
+        </w:rPr>
+      </w:pPr>
+      <w:r>
+        <w:rPr>
+          <w:b/>
+          <w:bCs/>
+        </w:rPr>
+        <w:lastRenderedPageBreak/>
+        <w:t>5.  Опишите сценарии, в которых вы можете назначить делегатам методы, имеющие одинаковые сигнатуры, возвращающие больше производных типов (ковариация) или принимающие параметры с меньшим количеством производных типов (контравариация), чем указано в типе делегата.</w:t>
+      </w:r>
+    </w:p>
+    <w:p>
+      <w:r>
+        <w:t>В</w:t>
+      </w:r>
+      <w:r>
+        <w:t xml:space="preserve"> </w:t>
+      </w:r>
+      <w:r>
+        <w:rPr>
+          <w:lang w:val="en-US"/>
+        </w:rPr>
+        <w:t>C</w:t>
+      </w:r>
+      <w:r>
+        <w:t xml:space="preserve"># </w:t>
+      </w:r>
+      <w:r>
+        <w:t>ковариация</w:t>
+      </w:r>
+      <w:r>
+        <w:t xml:space="preserve"> (</w:t>
+      </w:r>
+      <w:r>
+        <w:rPr>
+          <w:lang w:val="en-US"/>
+        </w:rPr>
+        <w:t>covariance</w:t>
+      </w:r>
+      <w:r>
+        <w:t xml:space="preserve">) </w:t>
+      </w:r>
+      <w:r>
+        <w:t>и контравариация (</w:t>
+      </w:r>
+      <w:r>
+        <w:rPr>
+          <w:lang w:val="en-US"/>
+        </w:rPr>
+        <w:t>contravariance</w:t>
+      </w:r>
+      <w:r>
+        <w:t>)</w:t>
+      </w:r>
+      <w:r>
+        <w:t xml:space="preserve"> позволяют назначать методы делегатам с разными типами возвращаемых значений и параметров. Это полезно для упрощения кода и повышения его гибкости.</w:t>
+      </w:r>
+    </w:p>
+    <w:p>
+      <w:pPr>
+        <w:pStyle w:val="a4"/>
+        <w:numPr>
+          <w:ilvl w:val="0"/>
+          <w:numId w:val="3"/>
+        </w:numPr>
+      </w:pPr>
+      <w:r>
+        <w:t>Ковариация. Если у нас есть делегат, ожидающий метод, возвращающий базовый тип, мы можем присвоить ему метод, возвращающий производный тип. Например:</w:t>
+      </w:r>
+    </w:p>
+    <w:p>
+      <w:pPr>
+        <w:shd w:val="clear" w:color="auto" w:fill="F0F0F0"/>
+      </w:pPr>
+      <w:r>
+        <w:rPr>
+          <w:rFonts w:ascii="Courier New" w:hAnsi="Courier New" w:cs="Courier New"/>
+          <w:b/>
+          <w:color w:val="444444"/>
+        </w:rPr>
+        <w:t>delegate</w:t>
+      </w:r>
+      <w:r>
+        <w:rPr>
+          <w:rFonts w:ascii="Courier New" w:hAnsi="Courier New" w:cs="Courier New"/>
+          <w:color w:val="444444"/>
+        </w:rPr>
+        <w:t xml:space="preserve"> Base </w:t>
+      </w:r>
+      <w:r>
+        <w:rPr>
+          <w:rFonts w:ascii="Courier New" w:hAnsi="Courier New" w:cs="Courier New"/>
+          <w:b/>
+          <w:color w:val="880000"/>
+        </w:rPr>
+        <w:t>MyDelegate</w:t>
+      </w:r>
+      <w:r>
+        <w:rPr>
+          <w:rFonts w:ascii="Courier New" w:hAnsi="Courier New" w:cs="Courier New"/>
+          <w:color w:val="444444"/>
+        </w:rPr>
+        <w:t>();</w:t>
+      </w:r>
+      <w:r>
+        <w:rPr>
+          <w:rFonts w:ascii="Courier New" w:hAnsi="Courier New" w:cs="Courier New"/>
+          <w:color w:val="444444"/>
+        </w:rPr>
+        <w:br/>
+      </w:r>
+      <w:r>
+        <w:rPr>
+          <w:rFonts w:ascii="Courier New" w:hAnsi="Courier New" w:cs="Courier New"/>
+          <w:b/>
+          <w:color w:val="444444"/>
+        </w:rPr>
+        <w:t>class</w:t>
+      </w:r>
+      <w:r>
+        <w:rPr>
+          <w:rFonts w:ascii="Courier New" w:hAnsi="Courier New" w:cs="Courier New"/>
+          <w:color w:val="444444"/>
+        </w:rPr>
+        <w:t xml:space="preserve"> </w:t>
+      </w:r>
+      <w:r>
+        <w:rPr>
+          <w:rFonts w:ascii="Courier New" w:hAnsi="Courier New" w:cs="Courier New"/>
+          <w:b/>
+          <w:color w:val="880000"/>
+        </w:rPr>
+        <w:t>Base</w:t>
+      </w:r>
+      <w:r>
+        <w:rPr>
+          <w:rFonts w:ascii="Courier New" w:hAnsi="Courier New" w:cs="Courier New"/>
+          <w:color w:val="444444"/>
+        </w:rPr>
+        <w:t xml:space="preserve"> {}</w:t>
+      </w:r>
+      <w:r>
+        <w:rPr>
+          <w:rFonts w:ascii="Courier New" w:hAnsi="Courier New" w:cs="Courier New"/>
+          <w:color w:val="444444"/>
+        </w:rPr>
+        <w:br/>
+      </w:r>
+      <w:r>
+        <w:rPr>
+          <w:rFonts w:ascii="Courier New" w:hAnsi="Courier New" w:cs="Courier New"/>
+          <w:b/>
+          <w:color w:val="444444"/>
+        </w:rPr>
+        <w:t>class</w:t>
+      </w:r>
+      <w:r>
+        <w:rPr>
+          <w:rFonts w:ascii="Courier New" w:hAnsi="Courier New" w:cs="Courier New"/>
+          <w:color w:val="444444"/>
+        </w:rPr>
+        <w:t xml:space="preserve"> </w:t>
+      </w:r>
+      <w:r>
+        <w:rPr>
+          <w:rFonts w:ascii="Courier New" w:hAnsi="Courier New" w:cs="Courier New"/>
+          <w:b/>
+          <w:color w:val="880000"/>
+        </w:rPr>
+        <w:t>Derived</w:t>
+      </w:r>
+      <w:r>
+        <w:rPr>
+          <w:rFonts w:ascii="Courier New" w:hAnsi="Courier New" w:cs="Courier New"/>
+          <w:color w:val="444444"/>
+        </w:rPr>
+        <w:t xml:space="preserve"> : </w:t>
+      </w:r>
+      <w:r>
+        <w:rPr>
+          <w:rFonts w:ascii="Courier New" w:hAnsi="Courier New" w:cs="Courier New"/>
+          <w:b/>
+          <w:color w:val="880000"/>
+        </w:rPr>
+        <w:t>Base</w:t>
+      </w:r>
+      <w:r>
+        <w:rPr>
+          <w:rFonts w:ascii="Courier New" w:hAnsi="Courier New" w:cs="Courier New"/>
+          <w:color w:val="444444"/>
+        </w:rPr>
+        <w:t xml:space="preserve"> {}</w:t>
+      </w:r>
+      <w:r>
+        <w:rPr>
+          <w:rFonts w:ascii="Courier New" w:hAnsi="Courier New" w:cs="Courier New"/>
+          <w:color w:val="444444"/>
+        </w:rPr>
+        <w:br/>
+      </w:r>
+      <w:r>
+        <w:rPr>
+          <w:rFonts w:ascii="Courier New" w:hAnsi="Courier New" w:cs="Courier New"/>
+          <w:color w:val="444444"/>
+        </w:rPr>
+        <w:br/>
+      </w:r>
+      <w:r>
+        <w:rPr>
+          <w:rFonts w:ascii="Courier New" w:hAnsi="Courier New" w:cs="Courier New"/>
+          <w:color w:val="888888"/>
+        </w:rPr>
+        <w:t>// Метод, возвращающий Derived, можно назначить делегату, ожидающему метод, возвращающий Base</w:t>
+      </w:r>
+      <w:r>
+        <w:rPr>
+          <w:rFonts w:ascii="Courier New" w:hAnsi="Courier New" w:cs="Courier New"/>
+          <w:color w:val="444444"/>
+        </w:rPr>
+        <w:br/>
+        <w:t xml:space="preserve">Derived </w:t>
+      </w:r>
+      <w:r>
+        <w:rPr>
+          <w:rFonts w:ascii="Courier New" w:hAnsi="Courier New" w:cs="Courier New"/>
+          <w:b/>
+          <w:color w:val="880000"/>
+        </w:rPr>
+        <w:t>MethodReturningDerived</w:t>
+      </w:r>
+      <w:r>
+        <w:rPr>
+          <w:rFonts w:ascii="Courier New" w:hAnsi="Courier New" w:cs="Courier New"/>
+          <w:color w:val="444444"/>
+        </w:rPr>
+        <w:t xml:space="preserve">() { </w:t>
+      </w:r>
+      <w:r>
+        <w:rPr>
+          <w:rFonts w:ascii="Courier New" w:hAnsi="Courier New" w:cs="Courier New"/>
+          <w:b/>
+          <w:color w:val="444444"/>
+        </w:rPr>
+        <w:t>return</w:t>
+      </w:r>
+      <w:r>
+        <w:rPr>
+          <w:rFonts w:ascii="Courier New" w:hAnsi="Courier New" w:cs="Courier New"/>
+          <w:color w:val="444444"/>
+        </w:rPr>
+        <w:t xml:space="preserve"> </w:t>
+      </w:r>
+      <w:r>
+        <w:rPr>
+          <w:rFonts w:ascii="Courier New" w:hAnsi="Courier New" w:cs="Courier New"/>
+          <w:b/>
+          <w:color w:val="444444"/>
+        </w:rPr>
+        <w:t>new</w:t>
+      </w:r>
+      <w:r>
+        <w:rPr>
+          <w:rFonts w:ascii="Courier New" w:hAnsi="Courier New" w:cs="Courier New"/>
+          <w:color w:val="444444"/>
+        </w:rPr>
+        <w:t xml:space="preserve"> Derived(); }</w:t>
+      </w:r>
+      <w:r>
+        <w:rPr>
+          <w:rFonts w:ascii="Courier New" w:hAnsi="Courier New" w:cs="Courier New"/>
+          <w:color w:val="444444"/>
+        </w:rPr>
+        <w:br/>
+      </w:r>
+      <w:r>
+        <w:rPr>
+          <w:rFonts w:ascii="Courier New" w:hAnsi="Courier New" w:cs="Courier New"/>
+          <w:color w:val="444444"/>
+        </w:rPr>
+        <w:br/>
+      </w:r>
+      <w:r>
+        <w:rPr>
+          <w:rFonts w:ascii="Courier New" w:hAnsi="Courier New" w:cs="Courier New"/>
+          <w:color w:val="888888"/>
+        </w:rPr>
+        <w:t>// Пример использования</w:t>
+      </w:r>
+      <w:r>
+        <w:rPr>
+          <w:rFonts w:ascii="Courier New" w:hAnsi="Courier New" w:cs="Courier New"/>
+          <w:color w:val="444444"/>
+        </w:rPr>
+        <w:br/>
+        <w:t>MyDelegate del = MethodReturningDerived;</w:t>
+      </w:r>
+    </w:p>
+    <w:p>
+      <w:pPr>
+        <w:pStyle w:val="a4"/>
+        <w:numPr>
+          <w:ilvl w:val="0"/>
+          <w:numId w:val="3"/>
+        </w:numPr>
+      </w:pPr>
+      <w:r>
+        <w:t>Контравариация. Если у нас есть делегат, ожидающий метод с производным типом параметра, мы можем присвоить ему метод с базовым типов параметра. Например:</w:t>
+      </w:r>
+    </w:p>
+    <w:p>
+      <w:pPr>
+        <w:shd w:val="clear" w:color="auto" w:fill="F0F0F0"/>
+      </w:pPr>
+      <w:r>
+        <w:rPr>
+          <w:rFonts w:ascii="Courier New" w:hAnsi="Courier New" w:cs="Courier New"/>
+          <w:color w:val="444444"/>
+        </w:rPr>
+        <w:t xml:space="preserve">delegate </w:t>
+      </w:r>
+      <w:r>
+        <w:rPr>
+          <w:rFonts w:ascii="Courier New" w:hAnsi="Courier New" w:cs="Courier New"/>
+          <w:color w:val="397300"/>
+        </w:rPr>
+        <w:t>void</w:t>
+      </w:r>
+      <w:r>
+        <w:rPr>
+          <w:rFonts w:ascii="Courier New" w:hAnsi="Courier New" w:cs="Courier New"/>
+          <w:color w:val="444444"/>
+        </w:rPr>
+        <w:t xml:space="preserve"> MyDelegate(Derived obj);</w:t>
+      </w:r>
+      <w:r>
+        <w:rPr>
+          <w:rFonts w:ascii="Courier New" w:hAnsi="Courier New" w:cs="Courier New"/>
+          <w:color w:val="444444"/>
+        </w:rPr>
+        <w:br/>
+      </w:r>
+      <w:r>
+        <w:rPr>
+          <w:rFonts w:ascii="Courier New" w:hAnsi="Courier New" w:cs="Courier New"/>
+          <w:b/>
+          <w:color w:val="444444"/>
+        </w:rPr>
+        <w:t>class</w:t>
+      </w:r>
+      <w:r>
+        <w:rPr>
+          <w:rFonts w:ascii="Courier New" w:hAnsi="Courier New" w:cs="Courier New"/>
+          <w:color w:val="444444"/>
+        </w:rPr>
+        <w:t xml:space="preserve"> </w:t>
+      </w:r>
+      <w:r>
+        <w:rPr>
+          <w:rFonts w:ascii="Courier New" w:hAnsi="Courier New" w:cs="Courier New"/>
+          <w:color w:val="BC6060"/>
+        </w:rPr>
+        <w:t>Base</w:t>
+      </w:r>
+      <w:r>
+        <w:rPr>
+          <w:rFonts w:ascii="Courier New" w:hAnsi="Courier New" w:cs="Courier New"/>
+          <w:color w:val="444444"/>
+        </w:rPr>
+        <w:t xml:space="preserve"> {}</w:t>
+      </w:r>
+      <w:r>
+        <w:rPr>
+          <w:rFonts w:ascii="Courier New" w:hAnsi="Courier New" w:cs="Courier New"/>
+          <w:color w:val="444444"/>
+        </w:rPr>
+        <w:br/>
+      </w:r>
+      <w:r>
+        <w:rPr>
+          <w:rFonts w:ascii="Courier New" w:hAnsi="Courier New" w:cs="Courier New"/>
+          <w:b/>
+          <w:color w:val="444444"/>
+        </w:rPr>
+        <w:t>class</w:t>
+      </w:r>
+      <w:r>
+        <w:rPr>
+          <w:rFonts w:ascii="Courier New" w:hAnsi="Courier New" w:cs="Courier New"/>
+          <w:color w:val="444444"/>
+        </w:rPr>
+        <w:t xml:space="preserve"> </w:t>
+      </w:r>
+      <w:r>
+        <w:rPr>
+          <w:rFonts w:ascii="Courier New" w:hAnsi="Courier New" w:cs="Courier New"/>
+          <w:color w:val="BC6060"/>
+        </w:rPr>
+        <w:t>Derived</w:t>
+      </w:r>
+      <w:r>
+        <w:rPr>
+          <w:rFonts w:ascii="Courier New" w:hAnsi="Courier New" w:cs="Courier New"/>
+          <w:color w:val="444444"/>
+        </w:rPr>
+        <w:t xml:space="preserve"> : </w:t>
+      </w:r>
+      <w:r>
+        <w:rPr>
+          <w:rFonts w:ascii="Courier New" w:hAnsi="Courier New" w:cs="Courier New"/>
+          <w:color w:val="BC6060"/>
+        </w:rPr>
+        <w:t>Base</w:t>
+      </w:r>
+      <w:r>
+        <w:rPr>
+          <w:rFonts w:ascii="Courier New" w:hAnsi="Courier New" w:cs="Courier New"/>
+          <w:color w:val="444444"/>
+        </w:rPr>
+        <w:t xml:space="preserve"> {}</w:t>
+      </w:r>
+      <w:r>
+        <w:rPr>
+          <w:rFonts w:ascii="Courier New" w:hAnsi="Courier New" w:cs="Courier New"/>
+          <w:color w:val="444444"/>
+        </w:rPr>
+        <w:br/>
+      </w:r>
+      <w:r>
+        <w:rPr>
+          <w:rFonts w:ascii="Courier New" w:hAnsi="Courier New" w:cs="Courier New"/>
+          <w:color w:val="444444"/>
+        </w:rPr>
+        <w:br/>
+      </w:r>
+      <w:r>
+        <w:rPr>
+          <w:rFonts w:ascii="Courier New" w:hAnsi="Courier New" w:cs="Courier New"/>
+          <w:color w:val="888888"/>
+        </w:rPr>
+        <w:t>// Метод, ожидающий Base в качестве параметра, можно назначить делегату, ожидающему Derived</w:t>
+      </w:r>
+      <w:r>
+        <w:rPr>
+          <w:rFonts w:ascii="Courier New" w:hAnsi="Courier New" w:cs="Courier New"/>
+          <w:color w:val="444444"/>
+        </w:rPr>
+        <w:br/>
+      </w:r>
+      <w:r>
+        <w:rPr>
+          <w:rFonts w:ascii="Courier New" w:hAnsi="Courier New" w:cs="Courier New"/>
+          <w:color w:val="397300"/>
+        </w:rPr>
+        <w:t>void</w:t>
+      </w:r>
+      <w:r>
+        <w:rPr>
+          <w:rFonts w:ascii="Courier New" w:hAnsi="Courier New" w:cs="Courier New"/>
+          <w:color w:val="444444"/>
+        </w:rPr>
+        <w:t xml:space="preserve"> MethodAcceptingBase(Base obj) {}</w:t>
+      </w:r>
+      <w:r>
+        <w:rPr>
+          <w:rFonts w:ascii="Courier New" w:hAnsi="Courier New" w:cs="Courier New"/>
+          <w:color w:val="444444"/>
+        </w:rPr>
+        <w:br/>
+      </w:r>
+      <w:r>
+        <w:rPr>
+          <w:rFonts w:ascii="Courier New" w:hAnsi="Courier New" w:cs="Courier New"/>
+          <w:color w:val="444444"/>
+        </w:rPr>
+        <w:br/>
+      </w:r>
+      <w:r>
+        <w:rPr>
+          <w:rFonts w:ascii="Courier New" w:hAnsi="Courier New" w:cs="Courier New"/>
+          <w:color w:val="888888"/>
+        </w:rPr>
+        <w:t>// Пример использования</w:t>
+      </w:r>
+      <w:r>
+        <w:rPr>
+          <w:rFonts w:ascii="Courier New" w:hAnsi="Courier New" w:cs="Courier New"/>
+          <w:color w:val="444444"/>
+        </w:rPr>
+        <w:br/>
+        <w:t>MyDelegate del = MethodAcceptingBase;</w:t>
+      </w:r>
+    </w:p>
+    <w:p>
+      <w:r>
+        <w:t xml:space="preserve">Такие сценарии особенно полезны в </w:t>
+      </w:r>
+      <w:r>
+        <w:rPr>
+          <w:lang w:val="en-US"/>
+        </w:rPr>
+        <w:t>API</w:t>
+      </w:r>
+      <w:r>
+        <w:t>, где мы хотим разрешить пользователю подставлять более специфические типы вместо ожидаемых базовых типов без необходимости создания дополнительных делегатов. Это упрощает код и делает его более гибким для использования.</w:t>
+      </w:r>
+    </w:p>
+    <w:p>
+      <w:pPr>
+        <w:rPr>
+          <w:lang w:val="en-US"/>
+        </w:rPr>
+      </w:pPr>
+      <w:r>
+        <w:rPr>
+          <w:lang w:val="en-US"/>
+        </w:rPr>
+        <w:br w:type="page"/>
+      </w:r>
+    </w:p>
+    <w:p>
+      <w:r>
+        <w:rPr>
+          <w:lang w:val="en-US"/>
+        </w:rPr>
+        <w:lastRenderedPageBreak/>
+        <w:t>Practice</w:t>
+      </w:r>
+      <w:r>
+        <w:t>:</w:t>
       </w:r>
     </w:p>
     <w:p/>
     <w:p>
       <w:r>
-        <w:t xml:space="preserve">4.  Что такое </w:t>
-      </w:r>
-      <w:proofErr w:type="spellStart"/>
-      <w:r>
-        <w:t>контравариантность</w:t>
-      </w:r>
-      <w:proofErr w:type="spellEnd"/>
-      <w:r>
-        <w:t xml:space="preserve"> и как она изменяет совместимость присваиваний в C#?</w:t>
+        <w:t>Реализуйте небольшую программу, чтобы продемонстрировать концепции ковариации и контравариации. Ниже приведено пошаговое руководство по выполнению практического задания:</w:t>
       </w:r>
     </w:p>
     <w:p/>
     <w:p>
       <w:r>
-        <w:t>5.  Опишите сценарии, в которых вы можете назначить делегатам методы, имеющие одинаковые сигнатуры, возвращающие больше производных типов (ковариация) или принимающие параметры с меньшим количеством производных типов (</w:t>
-      </w:r>
-      <w:proofErr w:type="spellStart"/>
-      <w:r>
-        <w:t>контравариация</w:t>
-      </w:r>
-      <w:proofErr w:type="spellEnd"/>
-      <w:r>
-        <w:t>), чем указано в типе делегата.</w:t>
+        <w:t>1.  Создайте иерархию классов, включающую базовый класс и один или несколько производных классов.</w:t>
       </w:r>
     </w:p>
     <w:p/>
     <w:p>
       <w:r>
-        <w:t>Practice:</w:t>
+        <w:t>2.  Определите интерфейс, включающий методы с возвращаемыми типами и параметрами, относящиеся к базовому и производному классам.</w:t>
       </w:r>
     </w:p>
     <w:p/>
     <w:p>
       <w:r>
-        <w:t xml:space="preserve">Реализуйте небольшую программу, чтобы продемонстрировать концепции ковариации и </w:t>
-      </w:r>
-      <w:proofErr w:type="spellStart"/>
-      <w:r>
-        <w:t>контравариации</w:t>
-      </w:r>
-      <w:proofErr w:type="spellEnd"/>
-      <w:r>
-        <w:t>. Ниже приведено пошаговое руководство по выполнению практического задания:</w:t>
+        <w:t>3.  Реализуйте общий класс или метод, использующий ковариацию (неявное приведение производного типа к базовому) и контравариацию (неявное приведение базового типа к производному).</w:t>
       </w:r>
     </w:p>
     <w:p/>
     <w:p>
       <w:r>
-        <w:t>1.  Создайте иерархию классов, включающую базовый класс и один или несколько производных классов.</w:t>
-      </w:r>
-    </w:p>
-    <w:p/>
-    <w:p>
-      <w:r>
-        <w:t>2.  Определите интерфейс, включающий методы с возвращаемыми типами и параметрами, относящиеся к базовому и производному классам.</w:t>
-      </w:r>
-    </w:p>
-    <w:p/>
-    <w:p>
-      <w:r>
-        <w:t xml:space="preserve">3.  Реализуйте общий класс или метод, использующий ковариацию (неявное приведение производного типа к базовому) и </w:t>
-      </w:r>
-      <w:proofErr w:type="spellStart"/>
-      <w:r>
-        <w:t>контравариацию</w:t>
-      </w:r>
-      <w:proofErr w:type="spellEnd"/>
-      <w:r>
-        <w:t xml:space="preserve"> (неявное приведение базового типа к производному).</w:t>
-      </w:r>
-    </w:p>
-    <w:p/>
-    <w:p>
-      <w:r>
-        <w:t xml:space="preserve">4.  Создайте экземпляры производных классов и продемонстрируйте использование вашего общего класса или метода, показав ковариацию и </w:t>
-      </w:r>
-      <w:proofErr w:type="spellStart"/>
-      <w:r>
-        <w:t>контравариацию</w:t>
-      </w:r>
-      <w:proofErr w:type="spellEnd"/>
-      <w:r>
-        <w:t>.</w:t>
+        <w:t>4.  Создайте экземпляры производных классов и продемонстрируйте использование вашего общего класса или метода, показав ковариацию и контравариацию.</w:t>
       </w:r>
     </w:p>
     <w:sectPr>
@@ -787,6 +2144,95 @@
     </w:lvl>
   </w:abstractNum>
   <w:abstractNum w:abstractNumId="1" w15:restartNumberingAfterBreak="0">
+    <w:nsid w:val="76D17EA0"/>
+    <w:multiLevelType w:val="hybridMultilevel"/>
+    <w:tmpl w:val="61F8044A"/>
+    <w:lvl w:ilvl="0" w:tplc="0419000F">
+      <w:start w:val="1"/>
+      <w:numFmt w:val="decimal"/>
+      <w:lvlText w:val="%1."/>
+      <w:lvlJc w:val="left"/>
+      <w:pPr>
+        <w:ind w:left="720" w:hanging="360"/>
+      </w:pPr>
+      <w:rPr>
+        <w:rFonts w:hint="default"/>
+      </w:rPr>
+    </w:lvl>
+    <w:lvl w:ilvl="1" w:tplc="04190019" w:tentative="1">
+      <w:start w:val="1"/>
+      <w:numFmt w:val="lowerLetter"/>
+      <w:lvlText w:val="%2."/>
+      <w:lvlJc w:val="left"/>
+      <w:pPr>
+        <w:ind w:left="1440" w:hanging="360"/>
+      </w:pPr>
+    </w:lvl>
+    <w:lvl w:ilvl="2" w:tplc="0419001B" w:tentative="1">
+      <w:start w:val="1"/>
+      <w:numFmt w:val="lowerRoman"/>
+      <w:lvlText w:val="%3."/>
+      <w:lvlJc w:val="right"/>
+      <w:pPr>
+        <w:ind w:left="2160" w:hanging="180"/>
+      </w:pPr>
+    </w:lvl>
+    <w:lvl w:ilvl="3" w:tplc="0419000F" w:tentative="1">
+      <w:start w:val="1"/>
+      <w:numFmt w:val="decimal"/>
+      <w:lvlText w:val="%4."/>
+      <w:lvlJc w:val="left"/>
+      <w:pPr>
+        <w:ind w:left="2880" w:hanging="360"/>
+      </w:pPr>
+    </w:lvl>
+    <w:lvl w:ilvl="4" w:tplc="04190019" w:tentative="1">
+      <w:start w:val="1"/>
+      <w:numFmt w:val="lowerLetter"/>
+      <w:lvlText w:val="%5."/>
+      <w:lvlJc w:val="left"/>
+      <w:pPr>
+        <w:ind w:left="3600" w:hanging="360"/>
+      </w:pPr>
+    </w:lvl>
+    <w:lvl w:ilvl="5" w:tplc="0419001B" w:tentative="1">
+      <w:start w:val="1"/>
+      <w:numFmt w:val="lowerRoman"/>
+      <w:lvlText w:val="%6."/>
+      <w:lvlJc w:val="right"/>
+      <w:pPr>
+        <w:ind w:left="4320" w:hanging="180"/>
+      </w:pPr>
+    </w:lvl>
+    <w:lvl w:ilvl="6" w:tplc="0419000F" w:tentative="1">
+      <w:start w:val="1"/>
+      <w:numFmt w:val="decimal"/>
+      <w:lvlText w:val="%7."/>
+      <w:lvlJc w:val="left"/>
+      <w:pPr>
+        <w:ind w:left="5040" w:hanging="360"/>
+      </w:pPr>
+    </w:lvl>
+    <w:lvl w:ilvl="7" w:tplc="04190019" w:tentative="1">
+      <w:start w:val="1"/>
+      <w:numFmt w:val="lowerLetter"/>
+      <w:lvlText w:val="%8."/>
+      <w:lvlJc w:val="left"/>
+      <w:pPr>
+        <w:ind w:left="5760" w:hanging="360"/>
+      </w:pPr>
+    </w:lvl>
+    <w:lvl w:ilvl="8" w:tplc="0419001B" w:tentative="1">
+      <w:start w:val="1"/>
+      <w:numFmt w:val="lowerRoman"/>
+      <w:lvlText w:val="%9."/>
+      <w:lvlJc w:val="right"/>
+      <w:pPr>
+        <w:ind w:left="6480" w:hanging="180"/>
+      </w:pPr>
+    </w:lvl>
+  </w:abstractNum>
+  <w:abstractNum w:abstractNumId="2" w15:restartNumberingAfterBreak="0">
     <w:nsid w:val="77D21775"/>
     <w:multiLevelType w:val="hybridMultilevel"/>
     <w:tmpl w:val="20AA6D3C"/>
@@ -903,6 +2349,9 @@
     <w:abstractNumId w:val="0"/>
   </w:num>
   <w:num w:numId="2" w16cid:durableId="896624586">
+    <w:abstractNumId w:val="2"/>
+  </w:num>
+  <w:num w:numId="3" w16cid:durableId="548958500">
     <w:abstractNumId w:val="1"/>
   </w:num>
 </w:numbering>
@@ -1652,4 +3101,24 @@
     </a:ext>
   </a:extLst>
 </a:theme>
+</file>
+
+<file path=word/webextensions/taskpanes.xml><?xml version="1.0" encoding="utf-8"?>
+<wetp:taskpanes xmlns:wetp="http://schemas.microsoft.com/office/webextensions/taskpanes/2010/11">
+  <wetp:taskpane dockstate="right" visibility="0" width="0" row="0">
+    <wetp:webextensionref xmlns:r="http://schemas.openxmlformats.org/officeDocument/2006/relationships" r:id="rId1"/>
+  </wetp:taskpane>
+</wetp:taskpanes>
+</file>
+
+<file path=word/webextensions/webextension1.xml><?xml version="1.0" encoding="utf-8"?>
+<we:webextension xmlns:we="http://schemas.microsoft.com/office/webextensions/webextension/2010/11" id="{D1072F4D-DB0A-4556-9B2A-ED0B764A15D8}">
+  <we:reference id="89aac7e9-b540-40bb-b690-26865be4badd" version="1.0.1.0" store="EXCatalog" storeType="EXCatalog"/>
+  <we:alternateReferences>
+    <we:reference id="WA200000011" version="1.0.1.0" store="ru-RU" storeType="OMEX"/>
+  </we:alternateReferences>
+  <we:properties/>
+  <we:bindings/>
+  <we:snapshot xmlns:r="http://schemas.openxmlformats.org/officeDocument/2006/relationships"/>
+</we:webextension>
 </file>
</xml_diff>